<commit_message>
bug fix, remove unsed logic
</commit_message>
<xml_diff>
--- a/documentation/Documentation.docx
+++ b/documentation/Documentation.docx
@@ -239,8 +239,16 @@
               <w:rPr>
                 <w:lang w:val="en-US"/>
               </w:rPr>
-              <w:t>Pavel Kyurkchiev</w:t>
-            </w:r>
+              <w:t xml:space="preserve">Pavel </w:t>
+            </w:r>
+            <w:proofErr w:type="spellStart"/>
+            <w:r>
+              <w:rPr>
+                <w:lang w:val="en-US"/>
+              </w:rPr>
+              <w:t>Kyurkchiev</w:t>
+            </w:r>
+            <w:proofErr w:type="spellEnd"/>
           </w:p>
         </w:tc>
         <w:tc>
@@ -299,8 +307,6 @@
               </w:rPr>
               <w:t>0</w:t>
             </w:r>
-            <w:bookmarkStart w:id="0" w:name="_GoBack"/>
-            <w:bookmarkEnd w:id="0"/>
             <w:r>
               <w:rPr>
                 <w:b w:val="0"/>
@@ -325,8 +331,16 @@
               <w:rPr>
                 <w:lang w:val="en-US"/>
               </w:rPr>
-              <w:t>Pavel Kyurkchiev</w:t>
-            </w:r>
+              <w:t xml:space="preserve">Pavel </w:t>
+            </w:r>
+            <w:proofErr w:type="spellStart"/>
+            <w:r>
+              <w:rPr>
+                <w:lang w:val="en-US"/>
+              </w:rPr>
+              <w:t>Kyurkchiev</w:t>
+            </w:r>
+            <w:proofErr w:type="spellEnd"/>
           </w:p>
         </w:tc>
         <w:tc>
@@ -960,7 +974,7 @@
           <w:lang w:val="en-US"/>
         </w:rPr>
       </w:pPr>
-      <w:bookmarkStart w:id="1" w:name="_Toc505703483"/>
+      <w:bookmarkStart w:id="0" w:name="_Toc505703483"/>
       <w:r>
         <w:rPr>
           <w:lang w:val="en-US"/>
@@ -980,64 +994,64 @@
         </w:rPr>
         <w:t>Project goal</w:t>
       </w:r>
+      <w:bookmarkEnd w:id="0"/>
+    </w:p>
+    <w:p>
+      <w:pPr>
+        <w:rPr>
+          <w:lang w:val="en-US"/>
+        </w:rPr>
+      </w:pPr>
+      <w:r>
+        <w:rPr>
+          <w:lang w:val="en-US"/>
+        </w:rPr>
+        <w:t xml:space="preserve">To deliver </w:t>
+      </w:r>
+    </w:p>
+    <w:p>
+      <w:pPr>
+        <w:pStyle w:val="Heading1"/>
+        <w:rPr>
+          <w:lang w:val="en-US"/>
+        </w:rPr>
+      </w:pPr>
+      <w:bookmarkStart w:id="1" w:name="_Toc505703484"/>
+      <w:r>
+        <w:rPr>
+          <w:lang w:val="en-US"/>
+        </w:rPr>
+        <w:t xml:space="preserve">2. </w:t>
+      </w:r>
+      <w:r>
+        <w:rPr>
+          <w:lang w:val="en-US"/>
+        </w:rPr>
+        <w:t>Project architecture</w:t>
+      </w:r>
       <w:bookmarkEnd w:id="1"/>
     </w:p>
     <w:p>
       <w:pPr>
-        <w:rPr>
-          <w:lang w:val="en-US"/>
-        </w:rPr>
-      </w:pPr>
-      <w:r>
-        <w:rPr>
-          <w:lang w:val="en-US"/>
-        </w:rPr>
-        <w:t xml:space="preserve">To deliver </w:t>
-      </w:r>
-    </w:p>
-    <w:p>
-      <w:pPr>
         <w:pStyle w:val="Heading1"/>
         <w:rPr>
           <w:lang w:val="en-US"/>
         </w:rPr>
       </w:pPr>
-      <w:bookmarkStart w:id="2" w:name="_Toc505703484"/>
-      <w:r>
-        <w:rPr>
-          <w:lang w:val="en-US"/>
-        </w:rPr>
-        <w:t xml:space="preserve">2. </w:t>
-      </w:r>
-      <w:r>
-        <w:rPr>
-          <w:lang w:val="en-US"/>
-        </w:rPr>
-        <w:t>Project architecture</w:t>
+      <w:bookmarkStart w:id="2" w:name="_Toc505703485"/>
+      <w:r>
+        <w:rPr>
+          <w:lang w:val="en-US"/>
+        </w:rPr>
+        <w:t>3. H</w:t>
+      </w:r>
+      <w:r>
+        <w:rPr>
+          <w:lang w:val="en-US"/>
+        </w:rPr>
+        <w:t>ardware requirements</w:t>
       </w:r>
       <w:bookmarkEnd w:id="2"/>
-    </w:p>
-    <w:p>
-      <w:pPr>
-        <w:pStyle w:val="Heading1"/>
-        <w:rPr>
-          <w:lang w:val="en-US"/>
-        </w:rPr>
-      </w:pPr>
-      <w:bookmarkStart w:id="3" w:name="_Toc505703485"/>
-      <w:r>
-        <w:rPr>
-          <w:lang w:val="en-US"/>
-        </w:rPr>
-        <w:t>3. H</w:t>
-      </w:r>
-      <w:r>
-        <w:rPr>
-          <w:lang w:val="en-US"/>
-        </w:rPr>
-        <w:t>ardware requirements</w:t>
-      </w:r>
-      <w:bookmarkEnd w:id="3"/>
       <w:r>
         <w:rPr>
           <w:lang w:val="en-US"/>
@@ -1160,7 +1174,7 @@
           <w:lang w:val="en-US"/>
         </w:rPr>
       </w:pPr>
-      <w:bookmarkStart w:id="4" w:name="_Toc505703486"/>
+      <w:bookmarkStart w:id="3" w:name="_Toc505703486"/>
       <w:r>
         <w:rPr>
           <w:lang w:val="en-US"/>
@@ -1185,7 +1199,7 @@
         </w:rPr>
         <w:t xml:space="preserve"> Step-by-Step</w:t>
       </w:r>
-      <w:bookmarkEnd w:id="4"/>
+      <w:bookmarkEnd w:id="3"/>
     </w:p>
     <w:p>
       <w:pPr>
@@ -1202,46 +1216,230 @@
         <w:rPr>
           <w:lang w:val="en-US"/>
         </w:rPr>
-        <w:t>Clean your docker if it needed. Commend line steps.</w:t>
-      </w:r>
-    </w:p>
-    <w:p>
-      <w:pPr>
-        <w:rPr>
-          <w:lang w:val="en-US"/>
-        </w:rPr>
-      </w:pPr>
-      <w:r>
-        <w:rPr>
-          <w:lang w:val="en-US"/>
-        </w:rPr>
-        <w:t>docker stop $(docker ps -aq)</w:t>
-      </w:r>
-    </w:p>
-    <w:p>
-      <w:pPr>
-        <w:rPr>
-          <w:lang w:val="en-US"/>
-        </w:rPr>
-      </w:pPr>
-      <w:r>
-        <w:rPr>
-          <w:lang w:val="en-US"/>
-        </w:rPr>
-        <w:t>docker rm $(docker ps -aq)</w:t>
-      </w:r>
-    </w:p>
-    <w:p>
-      <w:pPr>
-        <w:rPr>
-          <w:lang w:val="en-US"/>
-        </w:rPr>
-      </w:pPr>
-      <w:r>
-        <w:rPr>
-          <w:lang w:val="en-US"/>
-        </w:rPr>
-        <w:t>docker rmi -f $(docker images -aq)</w:t>
+        <w:t xml:space="preserve">Clean your </w:t>
+      </w:r>
+      <w:proofErr w:type="spellStart"/>
+      <w:r>
+        <w:rPr>
+          <w:lang w:val="en-US"/>
+        </w:rPr>
+        <w:t>docker</w:t>
+      </w:r>
+      <w:proofErr w:type="spellEnd"/>
+      <w:r>
+        <w:rPr>
+          <w:lang w:val="en-US"/>
+        </w:rPr>
+        <w:t xml:space="preserve"> if it needed. Commend line steps.</w:t>
+      </w:r>
+    </w:p>
+    <w:p>
+      <w:pPr>
+        <w:rPr>
+          <w:lang w:val="en-US"/>
+        </w:rPr>
+      </w:pPr>
+      <w:proofErr w:type="spellStart"/>
+      <w:proofErr w:type="gramStart"/>
+      <w:r>
+        <w:rPr>
+          <w:lang w:val="en-US"/>
+        </w:rPr>
+        <w:t>docker</w:t>
+      </w:r>
+      <w:proofErr w:type="spellEnd"/>
+      <w:proofErr w:type="gramEnd"/>
+      <w:r>
+        <w:rPr>
+          <w:lang w:val="en-US"/>
+        </w:rPr>
+        <w:t xml:space="preserve"> stop $(</w:t>
+      </w:r>
+      <w:proofErr w:type="spellStart"/>
+      <w:r>
+        <w:rPr>
+          <w:lang w:val="en-US"/>
+        </w:rPr>
+        <w:t>docker</w:t>
+      </w:r>
+      <w:proofErr w:type="spellEnd"/>
+      <w:r>
+        <w:rPr>
+          <w:lang w:val="en-US"/>
+        </w:rPr>
+        <w:t xml:space="preserve"> </w:t>
+      </w:r>
+      <w:proofErr w:type="spellStart"/>
+      <w:r>
+        <w:rPr>
+          <w:lang w:val="en-US"/>
+        </w:rPr>
+        <w:t>ps</w:t>
+      </w:r>
+      <w:proofErr w:type="spellEnd"/>
+      <w:r>
+        <w:rPr>
+          <w:lang w:val="en-US"/>
+        </w:rPr>
+        <w:t xml:space="preserve"> -</w:t>
+      </w:r>
+      <w:proofErr w:type="spellStart"/>
+      <w:r>
+        <w:rPr>
+          <w:lang w:val="en-US"/>
+        </w:rPr>
+        <w:t>aq</w:t>
+      </w:r>
+      <w:proofErr w:type="spellEnd"/>
+      <w:r>
+        <w:rPr>
+          <w:lang w:val="en-US"/>
+        </w:rPr>
+        <w:t>)</w:t>
+      </w:r>
+    </w:p>
+    <w:p>
+      <w:pPr>
+        <w:rPr>
+          <w:lang w:val="en-US"/>
+        </w:rPr>
+      </w:pPr>
+      <w:proofErr w:type="spellStart"/>
+      <w:proofErr w:type="gramStart"/>
+      <w:r>
+        <w:rPr>
+          <w:lang w:val="en-US"/>
+        </w:rPr>
+        <w:t>docker</w:t>
+      </w:r>
+      <w:proofErr w:type="spellEnd"/>
+      <w:proofErr w:type="gramEnd"/>
+      <w:r>
+        <w:rPr>
+          <w:lang w:val="en-US"/>
+        </w:rPr>
+        <w:t xml:space="preserve"> </w:t>
+      </w:r>
+      <w:proofErr w:type="spellStart"/>
+      <w:r>
+        <w:rPr>
+          <w:lang w:val="en-US"/>
+        </w:rPr>
+        <w:t>rm</w:t>
+      </w:r>
+      <w:proofErr w:type="spellEnd"/>
+      <w:r>
+        <w:rPr>
+          <w:lang w:val="en-US"/>
+        </w:rPr>
+        <w:t xml:space="preserve"> $(</w:t>
+      </w:r>
+      <w:proofErr w:type="spellStart"/>
+      <w:r>
+        <w:rPr>
+          <w:lang w:val="en-US"/>
+        </w:rPr>
+        <w:t>docker</w:t>
+      </w:r>
+      <w:proofErr w:type="spellEnd"/>
+      <w:r>
+        <w:rPr>
+          <w:lang w:val="en-US"/>
+        </w:rPr>
+        <w:t xml:space="preserve"> </w:t>
+      </w:r>
+      <w:proofErr w:type="spellStart"/>
+      <w:r>
+        <w:rPr>
+          <w:lang w:val="en-US"/>
+        </w:rPr>
+        <w:t>ps</w:t>
+      </w:r>
+      <w:proofErr w:type="spellEnd"/>
+      <w:r>
+        <w:rPr>
+          <w:lang w:val="en-US"/>
+        </w:rPr>
+        <w:t xml:space="preserve"> -</w:t>
+      </w:r>
+      <w:proofErr w:type="spellStart"/>
+      <w:r>
+        <w:rPr>
+          <w:lang w:val="en-US"/>
+        </w:rPr>
+        <w:t>aq</w:t>
+      </w:r>
+      <w:proofErr w:type="spellEnd"/>
+      <w:r>
+        <w:rPr>
+          <w:lang w:val="en-US"/>
+        </w:rPr>
+        <w:t>)</w:t>
+      </w:r>
+    </w:p>
+    <w:p>
+      <w:pPr>
+        <w:rPr>
+          <w:lang w:val="en-US"/>
+        </w:rPr>
+      </w:pPr>
+      <w:proofErr w:type="spellStart"/>
+      <w:proofErr w:type="gramStart"/>
+      <w:r>
+        <w:rPr>
+          <w:lang w:val="en-US"/>
+        </w:rPr>
+        <w:t>docker</w:t>
+      </w:r>
+      <w:proofErr w:type="spellEnd"/>
+      <w:proofErr w:type="gramEnd"/>
+      <w:r>
+        <w:rPr>
+          <w:lang w:val="en-US"/>
+        </w:rPr>
+        <w:t xml:space="preserve"> </w:t>
+      </w:r>
+      <w:proofErr w:type="spellStart"/>
+      <w:r>
+        <w:rPr>
+          <w:lang w:val="en-US"/>
+        </w:rPr>
+        <w:t>rmi</w:t>
+      </w:r>
+      <w:proofErr w:type="spellEnd"/>
+      <w:r>
+        <w:rPr>
+          <w:lang w:val="en-US"/>
+        </w:rPr>
+        <w:t xml:space="preserve"> -f $(</w:t>
+      </w:r>
+      <w:proofErr w:type="spellStart"/>
+      <w:r>
+        <w:rPr>
+          <w:lang w:val="en-US"/>
+        </w:rPr>
+        <w:t>docker</w:t>
+      </w:r>
+      <w:proofErr w:type="spellEnd"/>
+      <w:r>
+        <w:rPr>
+          <w:lang w:val="en-US"/>
+        </w:rPr>
+        <w:t xml:space="preserve"> images -</w:t>
+      </w:r>
+      <w:proofErr w:type="spellStart"/>
+      <w:r>
+        <w:rPr>
+          <w:lang w:val="en-US"/>
+        </w:rPr>
+        <w:t>aq</w:t>
+      </w:r>
+      <w:proofErr w:type="spellEnd"/>
+      <w:r>
+        <w:rPr>
+          <w:lang w:val="en-US"/>
+        </w:rPr>
+        <w:t>)</w:t>
       </w:r>
     </w:p>
     <w:p>
@@ -1263,7 +1461,7 @@
           <w:lang w:val="en-US"/>
         </w:rPr>
       </w:pPr>
-      <w:bookmarkStart w:id="5" w:name="_Toc505703487"/>
+      <w:bookmarkStart w:id="4" w:name="_Toc505703487"/>
       <w:r>
         <w:rPr>
           <w:lang w:val="en-US"/>
@@ -1276,7 +1474,7 @@
         </w:rPr>
         <w:t>. Database access by SSMS</w:t>
       </w:r>
-      <w:bookmarkEnd w:id="5"/>
+      <w:bookmarkEnd w:id="4"/>
     </w:p>
     <w:p>
       <w:pPr>
@@ -1301,11 +1499,19 @@
         </w:rPr>
         <w:t xml:space="preserve">ontainer </w:t>
       </w:r>
-      <w:r>
-        <w:rPr>
-          <w:lang w:val="en-US"/>
-        </w:rPr>
-        <w:t xml:space="preserve">sql.data </w:t>
+      <w:proofErr w:type="spellStart"/>
+      <w:r>
+        <w:rPr>
+          <w:lang w:val="en-US"/>
+        </w:rPr>
+        <w:t>sql.data</w:t>
+      </w:r>
+      <w:proofErr w:type="spellEnd"/>
+      <w:r>
+        <w:rPr>
+          <w:lang w:val="en-US"/>
+        </w:rPr>
+        <w:t xml:space="preserve"> </w:t>
       </w:r>
       <w:r>
         <w:rPr>
@@ -1365,8 +1571,16 @@
         <w:rPr>
           <w:lang w:val="en-US"/>
         </w:rPr>
-        <w:t>assword: Pass@word</w:t>
-      </w:r>
+        <w:t xml:space="preserve">assword: </w:t>
+      </w:r>
+      <w:proofErr w:type="spellStart"/>
+      <w:r>
+        <w:rPr>
+          <w:lang w:val="en-US"/>
+        </w:rPr>
+        <w:t>Pass@word</w:t>
+      </w:r>
+      <w:proofErr w:type="spellEnd"/>
     </w:p>
     <w:p>
       <w:pPr>
@@ -1375,7 +1589,7 @@
           <w:lang w:val="en-US"/>
         </w:rPr>
       </w:pPr>
-      <w:bookmarkStart w:id="6" w:name="_Toc505703488"/>
+      <w:bookmarkStart w:id="5" w:name="_Toc505703488"/>
       <w:r>
         <w:rPr>
           <w:lang w:val="en-US"/>
@@ -1406,7 +1620,7 @@
         </w:rPr>
         <w:t xml:space="preserve"> by Postman</w:t>
       </w:r>
-      <w:bookmarkEnd w:id="6"/>
+      <w:bookmarkEnd w:id="5"/>
     </w:p>
     <w:p>
       <w:pPr>
@@ -1493,8 +1707,16 @@
         <w:rPr>
           <w:lang w:val="en-US"/>
         </w:rPr>
-        <w:t>Content-Type: application/x-www-form-urlencoded</w:t>
-      </w:r>
+        <w:t>Content-Type: application/x-www-form-</w:t>
+      </w:r>
+      <w:proofErr w:type="spellStart"/>
+      <w:r>
+        <w:rPr>
+          <w:lang w:val="en-US"/>
+        </w:rPr>
+        <w:t>urlencoded</w:t>
+      </w:r>
+      <w:proofErr w:type="spellEnd"/>
     </w:p>
     <w:p>
       <w:pPr>
@@ -1520,11 +1742,19 @@
           <w:lang w:val="en-US"/>
         </w:rPr>
       </w:pPr>
-      <w:r>
-        <w:rPr>
-          <w:lang w:val="en-US"/>
-        </w:rPr>
-        <w:t xml:space="preserve">username: </w:t>
+      <w:proofErr w:type="gramStart"/>
+      <w:r>
+        <w:rPr>
+          <w:lang w:val="en-US"/>
+        </w:rPr>
+        <w:t>username</w:t>
+      </w:r>
+      <w:proofErr w:type="gramEnd"/>
+      <w:r>
+        <w:rPr>
+          <w:lang w:val="en-US"/>
+        </w:rPr>
+        <w:t xml:space="preserve">: </w:t>
       </w:r>
       <w:r>
         <w:rPr>
@@ -1539,62 +1769,90 @@
           <w:lang w:val="en-US"/>
         </w:rPr>
       </w:pPr>
-      <w:r>
-        <w:rPr>
-          <w:lang w:val="en-US"/>
-        </w:rPr>
-        <w:t>password: Pass@word1</w:t>
-      </w:r>
-    </w:p>
-    <w:p>
-      <w:pPr>
-        <w:rPr>
-          <w:lang w:val="en-US"/>
-        </w:rPr>
-      </w:pPr>
-      <w:r>
-        <w:rPr>
-          <w:lang w:val="en-US"/>
-        </w:rPr>
-        <w:t xml:space="preserve">client_id: </w:t>
-      </w:r>
-      <w:r>
-        <w:rPr>
-          <w:lang w:val="en-US"/>
-        </w:rPr>
-        <w:t>optimum_client_</w:t>
-      </w:r>
-      <w:r>
-        <w:rPr>
-          <w:lang w:val="en-US"/>
-        </w:rPr>
-        <w:t>id</w:t>
-      </w:r>
-    </w:p>
-    <w:p>
-      <w:pPr>
-        <w:rPr>
-          <w:lang w:val="en-US"/>
-        </w:rPr>
-      </w:pPr>
-      <w:r>
-        <w:rPr>
-          <w:lang w:val="en-US"/>
-        </w:rPr>
-        <w:t>client_secret: secret</w:t>
-      </w:r>
-    </w:p>
-    <w:p>
-      <w:pPr>
-        <w:rPr>
-          <w:lang w:val="en-US"/>
-        </w:rPr>
-      </w:pPr>
-      <w:r>
-        <w:rPr>
-          <w:lang w:val="en-US"/>
-        </w:rPr>
-        <w:t xml:space="preserve">scope: </w:t>
+      <w:proofErr w:type="gramStart"/>
+      <w:r>
+        <w:rPr>
+          <w:lang w:val="en-US"/>
+        </w:rPr>
+        <w:t>password</w:t>
+      </w:r>
+      <w:proofErr w:type="gramEnd"/>
+      <w:r>
+        <w:rPr>
+          <w:lang w:val="en-US"/>
+        </w:rPr>
+        <w:t>: Pass@word1</w:t>
+      </w:r>
+    </w:p>
+    <w:p>
+      <w:pPr>
+        <w:rPr>
+          <w:lang w:val="en-US"/>
+        </w:rPr>
+      </w:pPr>
+      <w:proofErr w:type="spellStart"/>
+      <w:r>
+        <w:rPr>
+          <w:lang w:val="en-US"/>
+        </w:rPr>
+        <w:t>client_id</w:t>
+      </w:r>
+      <w:proofErr w:type="spellEnd"/>
+      <w:r>
+        <w:rPr>
+          <w:lang w:val="en-US"/>
+        </w:rPr>
+        <w:t xml:space="preserve">: </w:t>
+      </w:r>
+      <w:proofErr w:type="spellStart"/>
+      <w:r>
+        <w:rPr>
+          <w:lang w:val="en-US"/>
+        </w:rPr>
+        <w:t>skeleton_client_id</w:t>
+      </w:r>
+      <w:proofErr w:type="spellEnd"/>
+    </w:p>
+    <w:p>
+      <w:pPr>
+        <w:rPr>
+          <w:lang w:val="en-US"/>
+        </w:rPr>
+      </w:pPr>
+      <w:proofErr w:type="spellStart"/>
+      <w:r>
+        <w:rPr>
+          <w:lang w:val="en-US"/>
+        </w:rPr>
+        <w:t>client_secret</w:t>
+      </w:r>
+      <w:proofErr w:type="spellEnd"/>
+      <w:r>
+        <w:rPr>
+          <w:lang w:val="en-US"/>
+        </w:rPr>
+        <w:t>: secret</w:t>
+      </w:r>
+    </w:p>
+    <w:p>
+      <w:pPr>
+        <w:rPr>
+          <w:lang w:val="en-US"/>
+        </w:rPr>
+      </w:pPr>
+      <w:proofErr w:type="gramStart"/>
+      <w:r>
+        <w:rPr>
+          <w:lang w:val="en-US"/>
+        </w:rPr>
+        <w:t>scope</w:t>
+      </w:r>
+      <w:proofErr w:type="gramEnd"/>
+      <w:r>
+        <w:rPr>
+          <w:lang w:val="en-US"/>
+        </w:rPr>
+        <w:t xml:space="preserve">: </w:t>
       </w:r>
       <w:r>
         <w:rPr>
@@ -1621,11 +1879,19 @@
           <w:lang w:val="en-US"/>
         </w:rPr>
       </w:pPr>
-      <w:r>
-        <w:rPr>
-          <w:lang w:val="en-US"/>
-        </w:rPr>
-        <w:t>grant_type: password</w:t>
+      <w:proofErr w:type="spellStart"/>
+      <w:r>
+        <w:rPr>
+          <w:lang w:val="en-US"/>
+        </w:rPr>
+        <w:t>grant_type</w:t>
+      </w:r>
+      <w:proofErr w:type="spellEnd"/>
+      <w:r>
+        <w:rPr>
+          <w:lang w:val="en-US"/>
+        </w:rPr>
+        <w:t>: password</w:t>
       </w:r>
     </w:p>
     <w:p>
@@ -1637,7 +1903,7 @@
       <w:r>
         <w:rPr>
           <w:noProof/>
-          <w:lang w:eastAsia="bg-BG"/>
+          <w:lang w:val="en-US"/>
         </w:rPr>
         <w:lastRenderedPageBreak/>
         <w:drawing>
@@ -1780,7 +2046,7 @@
       <w:r>
         <w:rPr>
           <w:noProof/>
-          <w:lang w:eastAsia="bg-BG"/>
+          <w:lang w:val="en-US"/>
         </w:rPr>
         <w:drawing>
           <wp:inline distT="0" distB="0" distL="0" distR="0" wp14:anchorId="36F583BF" wp14:editId="03CBFBA0">
@@ -1826,7 +2092,7 @@
           <w:lang w:val="en-US"/>
         </w:rPr>
       </w:pPr>
-      <w:bookmarkStart w:id="7" w:name="_Toc505703489"/>
+      <w:bookmarkStart w:id="6" w:name="_Toc505703489"/>
       <w:r>
         <w:rPr>
           <w:lang w:val="en-US"/>
@@ -1845,7 +2111,7 @@
         </w:rPr>
         <w:t xml:space="preserve"> by Swagger</w:t>
       </w:r>
-      <w:bookmarkEnd w:id="7"/>
+      <w:bookmarkEnd w:id="6"/>
     </w:p>
     <w:p>
       <w:pPr>
@@ -1919,11 +2185,19 @@
           <w:lang w:val="en-US"/>
         </w:rPr>
       </w:pPr>
-      <w:r>
-        <w:rPr>
-          <w:lang w:val="en-US"/>
-        </w:rPr>
-        <w:t xml:space="preserve">username: </w:t>
+      <w:proofErr w:type="gramStart"/>
+      <w:r>
+        <w:rPr>
+          <w:lang w:val="en-US"/>
+        </w:rPr>
+        <w:t>username</w:t>
+      </w:r>
+      <w:proofErr w:type="gramEnd"/>
+      <w:r>
+        <w:rPr>
+          <w:lang w:val="en-US"/>
+        </w:rPr>
+        <w:t xml:space="preserve">: </w:t>
       </w:r>
       <w:r>
         <w:rPr>
@@ -1938,49 +2212,69 @@
           <w:lang w:val="en-US"/>
         </w:rPr>
       </w:pPr>
-      <w:r>
-        <w:rPr>
-          <w:lang w:val="en-US"/>
-        </w:rPr>
-        <w:t>password: Pass@word1</w:t>
-      </w:r>
-    </w:p>
-    <w:p>
-      <w:pPr>
-        <w:rPr>
-          <w:lang w:val="en-US"/>
-        </w:rPr>
-      </w:pPr>
-      <w:r>
-        <w:rPr>
-          <w:lang w:val="en-US"/>
-        </w:rPr>
-        <w:t xml:space="preserve">client_id: </w:t>
-      </w:r>
-      <w:r>
-        <w:rPr>
-          <w:lang w:val="en-US"/>
-        </w:rPr>
-        <w:t>optimum_client_</w:t>
-      </w:r>
-      <w:r>
-        <w:rPr>
-          <w:lang w:val="en-US"/>
-        </w:rPr>
-        <w:t>id</w:t>
-      </w:r>
-    </w:p>
-    <w:p>
-      <w:pPr>
-        <w:rPr>
-          <w:lang w:val="en-US"/>
-        </w:rPr>
-      </w:pPr>
-      <w:r>
-        <w:rPr>
-          <w:lang w:val="en-US"/>
-        </w:rPr>
-        <w:t>client_secret: secret</w:t>
+      <w:proofErr w:type="gramStart"/>
+      <w:r>
+        <w:rPr>
+          <w:lang w:val="en-US"/>
+        </w:rPr>
+        <w:t>password</w:t>
+      </w:r>
+      <w:proofErr w:type="gramEnd"/>
+      <w:r>
+        <w:rPr>
+          <w:lang w:val="en-US"/>
+        </w:rPr>
+        <w:t>: Pass@word1</w:t>
+      </w:r>
+    </w:p>
+    <w:p>
+      <w:pPr>
+        <w:rPr>
+          <w:lang w:val="en-US"/>
+        </w:rPr>
+      </w:pPr>
+      <w:proofErr w:type="spellStart"/>
+      <w:r>
+        <w:rPr>
+          <w:lang w:val="en-US"/>
+        </w:rPr>
+        <w:t>client_id</w:t>
+      </w:r>
+      <w:proofErr w:type="spellEnd"/>
+      <w:r>
+        <w:rPr>
+          <w:lang w:val="en-US"/>
+        </w:rPr>
+        <w:t xml:space="preserve">: </w:t>
+      </w:r>
+      <w:r>
+        <w:rPr>
+          <w:lang w:val="en-US"/>
+        </w:rPr>
+        <w:t>skeleton_client_id</w:t>
+      </w:r>
+      <w:bookmarkStart w:id="7" w:name="_GoBack"/>
+      <w:bookmarkEnd w:id="7"/>
+    </w:p>
+    <w:p>
+      <w:pPr>
+        <w:rPr>
+          <w:lang w:val="en-US"/>
+        </w:rPr>
+      </w:pPr>
+      <w:proofErr w:type="spellStart"/>
+      <w:r>
+        <w:rPr>
+          <w:lang w:val="en-US"/>
+        </w:rPr>
+        <w:t>client_secret</w:t>
+      </w:r>
+      <w:proofErr w:type="spellEnd"/>
+      <w:r>
+        <w:rPr>
+          <w:lang w:val="en-US"/>
+        </w:rPr>
+        <w:t>: secret</w:t>
       </w:r>
     </w:p>
     <w:p>
@@ -1992,7 +2286,7 @@
       <w:r>
         <w:rPr>
           <w:noProof/>
-          <w:lang w:eastAsia="bg-BG"/>
+          <w:lang w:val="en-US"/>
         </w:rPr>
         <w:lastRenderedPageBreak/>
         <w:drawing>
@@ -2121,7 +2415,7 @@
         <w:sz w:val="26"/>
         <w:szCs w:val="26"/>
       </w:rPr>
-      <w:t>1</w:t>
+      <w:t>4</w:t>
     </w:r>
     <w:r>
       <w:rPr>
@@ -3628,7 +3922,7 @@
 </file>
 
 <file path=customXml/itemProps1.xml><?xml version="1.0" encoding="utf-8"?>
-<ds:datastoreItem xmlns:ds="http://schemas.openxmlformats.org/officeDocument/2006/customXml" ds:itemID="{6FC2C815-ECFE-4FB7-81E0-F1584B7925E8}">
+<ds:datastoreItem xmlns:ds="http://schemas.openxmlformats.org/officeDocument/2006/customXml" ds:itemID="{7273FCC3-575E-4B4B-B427-907CCA9A6BA5}">
   <ds:schemaRefs>
     <ds:schemaRef ds:uri="http://schemas.openxmlformats.org/officeDocument/2006/bibliography"/>
   </ds:schemaRefs>

</xml_diff>